<commit_message>
Update with FC comment
</commit_message>
<xml_diff>
--- a/AI85 Wish List.docx
+++ b/AI85 Wish List.docx
@@ -15,7 +15,13 @@
         <w:jc w:val="right"/>
       </w:pPr>
       <w:r>
-        <w:t>6/6/2019</w:t>
+        <w:t>6/</w:t>
+      </w:r>
+      <w:r>
+        <w:t>8</w:t>
+      </w:r>
+      <w:r>
+        <w:t>/2019</w:t>
       </w:r>
     </w:p>
     <w:p>
@@ -198,10 +204,81 @@
       </w:r>
     </w:p>
     <w:p>
+      <w:bookmarkStart w:id="0" w:name="_GoBack"/>
+      <w:r>
+        <w:rPr>
+          <w:i/>
+          <w:iCs/>
+        </w:rPr>
+        <w:t>Update:</w:t>
+      </w:r>
+      <w:bookmarkEnd w:id="0"/>
+      <w:r>
+        <w:t xml:space="preserve"> </w:t>
+      </w:r>
+      <w:r>
+        <w:t>While it’s OK to quantize weight and bias to 8-bit, I see a large performance drop when restrict</w:t>
+      </w:r>
+      <w:r>
+        <w:t>ing</w:t>
+      </w:r>
+      <w:r>
+        <w:t xml:space="preserve"> the output to 8-bit</w:t>
+      </w:r>
+      <w:r>
+        <w:t xml:space="preserve"> (e.g., </w:t>
+      </w:r>
+      <w:r>
+        <w:t xml:space="preserve">from 84% </w:t>
+      </w:r>
+      <w:r>
+        <w:t xml:space="preserve">down to </w:t>
+      </w:r>
+      <w:proofErr w:type="spellStart"/>
+      <w:r>
+        <w:t>to</w:t>
+      </w:r>
+      <w:proofErr w:type="spellEnd"/>
+      <w:r>
+        <w:t xml:space="preserve"> 77% on CIFAR-10</w:t>
+      </w:r>
+      <w:r>
+        <w:t xml:space="preserve"> – and that only with a custom shift factor</w:t>
+      </w:r>
+      <w:r>
+        <w:t xml:space="preserve">, otherwise it’s only 39%). Since this is the last output before the </w:t>
+      </w:r>
+      <w:r>
+        <w:t xml:space="preserve">SoftMax </w:t>
+      </w:r>
+      <w:r>
+        <w:t>decision</w:t>
+      </w:r>
+      <w:r>
+        <w:t>, t</w:t>
+      </w:r>
+      <w:r>
+        <w:t xml:space="preserve">his last layer does not perform a ReLU. </w:t>
+      </w:r>
+      <w:r>
+        <w:t>I</w:t>
+      </w:r>
+      <w:r>
+        <w:t xml:space="preserve">n this case (no activation, last layer), </w:t>
+      </w:r>
+      <w:r>
+        <w:t xml:space="preserve">it would be very helpful to </w:t>
+      </w:r>
+      <w:r>
+        <w:t>output 16 bits instead of 8.</w:t>
+      </w:r>
+    </w:p>
+    <w:p>
       <w:pPr>
         <w:pStyle w:val="Heading1"/>
       </w:pPr>
       <w:r>
+        <w:lastRenderedPageBreak/>
         <w:t xml:space="preserve">6. </w:t>
       </w:r>
       <w:r>
@@ -280,8 +357,6 @@
       <w:r>
         <w:t>.</w:t>
       </w:r>
-      <w:bookmarkStart w:id="0" w:name="_GoBack"/>
-      <w:bookmarkEnd w:id="0"/>
     </w:p>
     <w:p>
       <w:r>
@@ -289,7 +364,6 @@
           <w:i/>
           <w:iCs/>
         </w:rPr>
-        <w:lastRenderedPageBreak/>
         <w:t>Update:</w:t>
       </w:r>
       <w:r>
@@ -808,49 +882,8 @@
           <w:rFonts w:ascii="Calibri" w:hAnsi="Calibri"/>
           <w:color w:val="000000"/>
         </w:rPr>
-        <w:t xml:space="preserve">ResNet and similar networks require a </w:t>
-      </w:r>
-      <w:r>
-        <w:rPr>
-          <w:rFonts w:ascii="Calibri" w:hAnsi="Calibri"/>
-          <w:color w:val="000000"/>
-        </w:rPr>
-        <w:t>“</w:t>
-      </w:r>
-      <w:r>
-        <w:rPr>
-          <w:rFonts w:ascii="Calibri" w:hAnsi="Calibri"/>
-          <w:color w:val="000000"/>
-        </w:rPr>
-        <w:t>combination</w:t>
-      </w:r>
-      <w:r>
-        <w:rPr>
-          <w:rFonts w:ascii="Calibri" w:hAnsi="Calibri"/>
-          <w:color w:val="000000"/>
-        </w:rPr>
-        <w:t>”</w:t>
-      </w:r>
-      <w:r>
-        <w:rPr>
-          <w:rFonts w:ascii="Calibri" w:hAnsi="Calibri"/>
-          <w:color w:val="000000"/>
-        </w:rPr>
-        <w:t xml:space="preserve"> of two different prior layer outputs.</w:t>
-      </w:r>
-      <w:r>
-        <w:rPr>
-          <w:rFonts w:ascii="Calibri" w:hAnsi="Calibri"/>
-          <w:color w:val="000000"/>
-        </w:rPr>
-        <w:t xml:space="preserve"> </w:t>
-      </w:r>
-      <w:r>
-        <w:rPr>
-          <w:rFonts w:ascii="Calibri" w:hAnsi="Calibri"/>
-          <w:color w:val="000000"/>
-        </w:rPr>
-        <w:t>Typically, this is an element-wise addition, denoted as a (+) in the pictures.</w:t>
+        <w:lastRenderedPageBreak/>
+        <w:t>ResNet and similar networks require a “combination” of two different prior layer outputs. Typically, this is an element-wise addition, denoted as a (+) in the pictures.</w:t>
       </w:r>
       <w:r>
         <w:rPr>
@@ -984,35 +1017,7 @@
           <w:rFonts w:ascii="Calibri" w:hAnsi="Calibri"/>
           <w:color w:val="000000"/>
         </w:rPr>
-        <w:t>We don</w:t>
-      </w:r>
-      <w:r>
-        <w:rPr>
-          <w:rFonts w:ascii="Calibri" w:hAnsi="Calibri"/>
-          <w:color w:val="000000"/>
-        </w:rPr>
-        <w:t>’</w:t>
-      </w:r>
-      <w:r>
-        <w:rPr>
-          <w:rFonts w:ascii="Calibri" w:hAnsi="Calibri"/>
-          <w:color w:val="000000"/>
-        </w:rPr>
-        <w:t>t have an element wise addition, and we don</w:t>
-      </w:r>
-      <w:r>
-        <w:rPr>
-          <w:rFonts w:ascii="Calibri" w:hAnsi="Calibri"/>
-          <w:color w:val="000000"/>
-        </w:rPr>
-        <w:t>’</w:t>
-      </w:r>
-      <w:r>
-        <w:rPr>
-          <w:rFonts w:ascii="Calibri" w:hAnsi="Calibri"/>
-          <w:color w:val="000000"/>
-        </w:rPr>
-        <w:t>t have anything yet that pulls data from two different sources.</w:t>
+        <w:t>We don’t have an element wise addition, and we don’t have anything yet that pulls data from two different sources.</w:t>
       </w:r>
     </w:p>
     <w:p>
@@ -1032,36 +1037,7 @@
           <w:rFonts w:ascii="Calibri" w:hAnsi="Calibri"/>
           <w:color w:val="000000"/>
         </w:rPr>
-        <w:lastRenderedPageBreak/>
-        <w:t xml:space="preserve">When we add in 8-bit space, we need to worry about overflow. Perhaps this is where implementing the </w:t>
-      </w:r>
-      <w:r>
-        <w:rPr>
-          <w:rFonts w:ascii="Calibri" w:hAnsi="Calibri"/>
-          <w:color w:val="000000"/>
-        </w:rPr>
-        <w:t>“</w:t>
-      </w:r>
-      <w:r>
-        <w:rPr>
-          <w:rFonts w:ascii="Calibri" w:hAnsi="Calibri"/>
-          <w:color w:val="000000"/>
-        </w:rPr>
-        <w:t>9-bit data</w:t>
-      </w:r>
-      <w:r>
-        <w:rPr>
-          <w:rFonts w:ascii="Calibri" w:hAnsi="Calibri"/>
-          <w:color w:val="000000"/>
-        </w:rPr>
-        <w:t>”</w:t>
-      </w:r>
-      <w:r>
-        <w:rPr>
-          <w:rFonts w:ascii="Calibri" w:hAnsi="Calibri"/>
-          <w:color w:val="000000"/>
-        </w:rPr>
-        <w:t xml:space="preserve"> option could help.</w:t>
+        <w:t>When we add in 8-bit space, we need to worry about overflow. Perhaps this is where implementing the “9-bit data” option could help.</w:t>
       </w:r>
     </w:p>
     <w:p>
@@ -1081,123 +1057,88 @@
           <w:rFonts w:ascii="Calibri" w:hAnsi="Calibri"/>
           <w:color w:val="000000"/>
         </w:rPr>
-        <w:t>Batch Normalization seems to be used as well, and we don</w:t>
-      </w:r>
+        <w:t>Batch Normalization seems to be used as well, and we don’t have that either.</w:t>
+      </w:r>
+    </w:p>
+    <w:p>
+      <w:pPr>
+        <w:spacing w:after="0"/>
+        <w:rPr>
+          <w:rFonts w:ascii="-webkit-standard" w:hAnsi="-webkit-standard"/>
+          <w:color w:val="000000"/>
+        </w:rPr>
+      </w:pPr>
       <w:r>
         <w:rPr>
           <w:rFonts w:ascii="Calibri" w:hAnsi="Calibri"/>
           <w:color w:val="000000"/>
         </w:rPr>
-        <w:t>’</w:t>
+        <w:t>The</w:t>
       </w:r>
       <w:r>
         <w:rPr>
           <w:rFonts w:ascii="Calibri" w:hAnsi="Calibri"/>
           <w:color w:val="000000"/>
         </w:rPr>
-        <w:t>t have that either.</w:t>
-      </w:r>
-    </w:p>
-    <w:p>
-      <w:pPr>
-        <w:spacing w:after="0"/>
-        <w:rPr>
-          <w:rFonts w:ascii="-webkit-standard" w:hAnsi="-webkit-standard"/>
-          <w:color w:val="000000"/>
-        </w:rPr>
-      </w:pPr>
+        <w:t xml:space="preserve"> </w:t>
+      </w:r>
       <w:r>
         <w:rPr>
           <w:rFonts w:ascii="Calibri" w:hAnsi="Calibri"/>
           <w:color w:val="000000"/>
         </w:rPr>
-        <w:t>The</w:t>
+        <w:t>elemen</w:t>
       </w:r>
       <w:r>
         <w:rPr>
           <w:rFonts w:ascii="Calibri" w:hAnsi="Calibri"/>
           <w:color w:val="000000"/>
         </w:rPr>
-        <w:t xml:space="preserve"> </w:t>
+        <w:t>t</w:t>
       </w:r>
       <w:r>
         <w:rPr>
           <w:rFonts w:ascii="Calibri" w:hAnsi="Calibri"/>
           <w:color w:val="000000"/>
         </w:rPr>
-        <w:t>elemen</w:t>
+        <w:t>-</w:t>
       </w:r>
       <w:r>
         <w:rPr>
           <w:rFonts w:ascii="Calibri" w:hAnsi="Calibri"/>
           <w:color w:val="000000"/>
         </w:rPr>
-        <w:t>t</w:t>
+        <w:t>wise addition could have to have an optional ReLU, but we might be able to live without (quote: “This is just an empirical result. I mean they try to justify their actions with some hand wavy stuff, but it</w:t>
       </w:r>
       <w:r>
         <w:rPr>
           <w:rFonts w:ascii="Calibri" w:hAnsi="Calibri"/>
           <w:color w:val="000000"/>
         </w:rPr>
-        <w:t>-</w:t>
+        <w:t>’</w:t>
       </w:r>
       <w:r>
         <w:rPr>
           <w:rFonts w:ascii="Calibri" w:hAnsi="Calibri"/>
           <w:color w:val="000000"/>
         </w:rPr>
-        <w:t xml:space="preserve">wise addition could have to have an optional ReLU, but we might be able to live without (quote: </w:t>
-      </w:r>
+        <w:t xml:space="preserve">s not a sound theory yet. There are not many theoretical works on skip connections. – Thomas </w:t>
+      </w:r>
+      <w:proofErr w:type="spellStart"/>
       <w:r>
         <w:rPr>
           <w:rFonts w:ascii="Calibri" w:hAnsi="Calibri"/>
           <w:color w:val="000000"/>
         </w:rPr>
-        <w:t>“</w:t>
-      </w:r>
+        <w:t>Pinetz</w:t>
+      </w:r>
+      <w:proofErr w:type="spellEnd"/>
       <w:r>
         <w:rPr>
           <w:rFonts w:ascii="Calibri" w:hAnsi="Calibri"/>
           <w:color w:val="000000"/>
         </w:rPr>
-        <w:t>This is just an empirical result. I mean they try to justify their actions with some hand wavy stuff, but it</w:t>
-      </w:r>
-      <w:r>
-        <w:rPr>
-          <w:rFonts w:ascii="Calibri" w:hAnsi="Calibri"/>
-          <w:color w:val="000000"/>
-        </w:rPr>
-        <w:t>’</w:t>
-      </w:r>
-      <w:r>
-        <w:rPr>
-          <w:rFonts w:ascii="Calibri" w:hAnsi="Calibri"/>
-          <w:color w:val="000000"/>
-        </w:rPr>
-        <w:t xml:space="preserve">s not a sound theory yet. There are not many theoretical works on skip connections. – Thomas </w:t>
-      </w:r>
-      <w:proofErr w:type="spellStart"/>
-      <w:r>
-        <w:rPr>
-          <w:rFonts w:ascii="Calibri" w:hAnsi="Calibri"/>
-          <w:color w:val="000000"/>
-        </w:rPr>
-        <w:t>Pinetz</w:t>
-      </w:r>
-      <w:proofErr w:type="spellEnd"/>
-      <w:r>
-        <w:rPr>
-          <w:rFonts w:ascii="Calibri" w:hAnsi="Calibri"/>
-          <w:color w:val="000000"/>
-        </w:rPr>
-        <w:t>”</w:t>
-      </w:r>
-      <w:r>
-        <w:rPr>
-          <w:rFonts w:ascii="Calibri" w:hAnsi="Calibri"/>
-          <w:color w:val="000000"/>
-        </w:rPr>
-        <w:t>).</w:t>
+        <w:t>”).</w:t>
       </w:r>
     </w:p>
     <w:p>
@@ -1282,6 +1223,7 @@
         <w:pStyle w:val="Heading2"/>
       </w:pPr>
       <w:r>
+        <w:lastRenderedPageBreak/>
         <w:t>Simpler concatenation?</w:t>
       </w:r>
     </w:p>
@@ -1373,7 +1315,6 @@
         <w:pStyle w:val="Heading2"/>
       </w:pPr>
       <w:r>
-        <w:lastRenderedPageBreak/>
         <w:t>Improve average pooling to use higher internal resolution</w:t>
       </w:r>
     </w:p>
@@ -1530,6 +1471,11 @@
         <w:docPartUnique/>
       </w:docPartObj>
     </w:sdtPr>
+    <w:sdtEndPr>
+      <w:rPr>
+        <w:rStyle w:val="PageNumber"/>
+      </w:rPr>
+    </w:sdtEndPr>
     <w:sdtContent>
       <w:p>
         <w:pPr>
@@ -1582,6 +1528,11 @@
         <w:docPartUnique/>
       </w:docPartObj>
     </w:sdtPr>
+    <w:sdtEndPr>
+      <w:rPr>
+        <w:rStyle w:val="PageNumber"/>
+      </w:rPr>
+    </w:sdtEndPr>
     <w:sdtContent>
       <w:p>
         <w:pPr>
@@ -3081,7 +3032,6 @@
   <w:style w:type="character" w:default="1" w:styleId="DefaultParagraphFont">
     <w:name w:val="Default Paragraph Font"/>
     <w:uiPriority w:val="1"/>
-    <w:semiHidden/>
     <w:unhideWhenUsed/>
   </w:style>
   <w:style w:type="table" w:default="1" w:styleId="TableNormal">

</xml_diff>